<commit_message>
Lots of comments on files
</commit_message>
<xml_diff>
--- a/Content/1.TheWitchTheCornAndTheChewyGloops.docx
+++ b/Content/1.TheWitchTheCornAndTheChewyGloops.docx
@@ -1,6 +1,6 @@
 
 <file path=word/document.xml><?xml version="1.0" encoding="utf-8"?>
-<w:document xmlns:wpc="http://schemas.microsoft.com/office/word/2010/wordprocessingCanvas" xmlns:cx="http://schemas.microsoft.com/office/drawing/2014/chartex" xmlns:cx1="http://schemas.microsoft.com/office/drawing/2015/9/8/chartex" xmlns:cx2="http://schemas.microsoft.com/office/drawing/2015/10/21/chartex" xmlns:cx3="http://schemas.microsoft.com/office/drawing/2016/5/9/chartex" xmlns:cx4="http://schemas.microsoft.com/office/drawing/2016/5/10/chartex" xmlns:cx5="http://schemas.microsoft.com/office/drawing/2016/5/11/chartex" xmlns:cx6="http://schemas.microsoft.com/office/drawing/2016/5/12/chartex" xmlns:cx7="http://schemas.microsoft.com/office/drawing/2016/5/13/chartex" xmlns:cx8="http://schemas.microsoft.com/office/drawing/2016/5/14/chartex" xmlns:mc="http://schemas.openxmlformats.org/markup-compatibility/2006" xmlns:aink="http://schemas.microsoft.com/office/drawing/2016/ink" xmlns:am3d="http://schemas.microsoft.com/office/drawing/2017/model3d" xmlns:o="urn:schemas-microsoft-com:office:office" xmlns:oel="http://schemas.microsoft.com/office/2019/extlst" xmlns:r="http://schemas.openxmlformats.org/officeDocument/2006/relationships" xmlns:m="http://schemas.openxmlformats.org/officeDocument/2006/math" xmlns:v="urn:schemas-microsoft-com:vml" xmlns:wp14="http://schemas.microsoft.com/office/word/2010/wordprocessingDrawing" xmlns:wp="http://schemas.openxmlformats.org/drawingml/2006/wordprocessingDrawing" xmlns:w10="urn:schemas-microsoft-com:office:word" xmlns:w="http://schemas.openxmlformats.org/wordprocessingml/2006/main" xmlns:w14="http://schemas.microsoft.com/office/word/2010/wordml" xmlns:w15="http://schemas.microsoft.com/office/word/2012/wordml" xmlns:w16cex="http://schemas.microsoft.com/office/word/2018/wordml/cex" xmlns:w16cid="http://schemas.microsoft.com/office/word/2016/wordml/cid" xmlns:w16="http://schemas.microsoft.com/office/word/2018/wordml" xmlns:w16du="http://schemas.microsoft.com/office/word/2023/wordml/word16du" xmlns:w16sdtdh="http://schemas.microsoft.com/office/word/2020/wordml/sdtdatahash" xmlns:w16se="http://schemas.microsoft.com/office/word/2015/wordml/symex" xmlns:wpg="http://schemas.microsoft.com/office/word/2010/wordprocessingGroup" xmlns:wpi="http://schemas.microsoft.com/office/word/2010/wordprocessingInk" xmlns:wne="http://schemas.microsoft.com/office/word/2006/wordml" xmlns:wps="http://schemas.microsoft.com/office/word/2010/wordprocessingShape" mc:Ignorable="w14 w15 w16se w16cid w16 w16cex w16sdtdh wp14">
+<w:document xmlns:wpc="http://schemas.microsoft.com/office/word/2010/wordprocessingCanvas" xmlns:cx="http://schemas.microsoft.com/office/drawing/2014/chartex" xmlns:cx1="http://schemas.microsoft.com/office/drawing/2015/9/8/chartex" xmlns:cx2="http://schemas.microsoft.com/office/drawing/2015/10/21/chartex" xmlns:cx3="http://schemas.microsoft.com/office/drawing/2016/5/9/chartex" xmlns:cx4="http://schemas.microsoft.com/office/drawing/2016/5/10/chartex" xmlns:cx5="http://schemas.microsoft.com/office/drawing/2016/5/11/chartex" xmlns:cx6="http://schemas.microsoft.com/office/drawing/2016/5/12/chartex" xmlns:cx7="http://schemas.microsoft.com/office/drawing/2016/5/13/chartex" xmlns:cx8="http://schemas.microsoft.com/office/drawing/2016/5/14/chartex" xmlns:mc="http://schemas.openxmlformats.org/markup-compatibility/2006" xmlns:aink="http://schemas.microsoft.com/office/drawing/2016/ink" xmlns:am3d="http://schemas.microsoft.com/office/drawing/2017/model3d" xmlns:o="urn:schemas-microsoft-com:office:office" xmlns:oel="http://schemas.microsoft.com/office/2019/extlst" xmlns:r="http://schemas.openxmlformats.org/officeDocument/2006/relationships" xmlns:m="http://schemas.openxmlformats.org/officeDocument/2006/math" xmlns:v="urn:schemas-microsoft-com:vml" xmlns:wp14="http://schemas.microsoft.com/office/word/2010/wordprocessingDrawing" xmlns:wp="http://schemas.openxmlformats.org/drawingml/2006/wordprocessingDrawing" xmlns:w10="urn:schemas-microsoft-com:office:word" xmlns:w="http://schemas.openxmlformats.org/wordprocessingml/2006/main" xmlns:w14="http://schemas.microsoft.com/office/word/2010/wordml" xmlns:w15="http://schemas.microsoft.com/office/word/2012/wordml" xmlns:w16cex="http://schemas.microsoft.com/office/word/2018/wordml/cex" xmlns:w16cid="http://schemas.microsoft.com/office/word/2016/wordml/cid" xmlns:w16="http://schemas.microsoft.com/office/word/2018/wordml" xmlns:w16du="http://schemas.microsoft.com/office/word/2023/wordml/word16du" xmlns:w16sdtdh="http://schemas.microsoft.com/office/word/2020/wordml/sdtdatahash" xmlns:w16sdtfl="http://schemas.microsoft.com/office/word/2024/wordml/sdtformatlock" xmlns:w16se="http://schemas.microsoft.com/office/word/2015/wordml/symex" xmlns:wpg="http://schemas.microsoft.com/office/word/2010/wordprocessingGroup" xmlns:wpi="http://schemas.microsoft.com/office/word/2010/wordprocessingInk" xmlns:wne="http://schemas.microsoft.com/office/word/2006/wordml" xmlns:wps="http://schemas.microsoft.com/office/word/2010/wordprocessingShape" mc:Ignorable="w14 w15 w16se w16cid w16 w16cex w16sdtdh w16sdtfl w16du wp14">
   <w:body>
     <w:p>
       <w:pPr>
@@ -19,194 +19,170 @@
         <w:t>exultant</w:t>
       </w:r>
       <w:r>
-        <w:t xml:space="preserve"> sigh. She addressed the animal companion who stood beside her as she crouched </w:t>
+        <w:t xml:space="preserve"> sigh. She addressed the animal companion who stood beside her as she crouched at the small fire they had made.</w:t>
+      </w:r>
+    </w:p>
+    <w:p>
+      <w:pPr>
+        <w:ind w:left="180" w:firstLine="270"/>
+      </w:pPr>
+      <w:r>
+        <w:t>“A cornfield under a full moon. Could a witch ask for a better night to lay down a curse?”</w:t>
+      </w:r>
+    </w:p>
+    <w:p>
+      <w:pPr>
+        <w:ind w:left="180" w:firstLine="270"/>
+      </w:pPr>
+      <w:r>
+        <w:t>“</w:t>
       </w:r>
       <w:proofErr w:type="gramStart"/>
       <w:r>
-        <w:t>at</w:t>
+        <w:t>You’re</w:t>
       </w:r>
       <w:proofErr w:type="gramEnd"/>
       <w:r>
-        <w:t xml:space="preserve"> the small fire they had made.</w:t>
-      </w:r>
-    </w:p>
-    <w:p>
-      <w:pPr>
-        <w:ind w:left="180" w:firstLine="270"/>
-      </w:pPr>
-      <w:r>
-        <w:t>“A cornfield under a full moon. Could a witch ask for a better night to lay down a curse?”</w:t>
-      </w:r>
-    </w:p>
-    <w:p>
-      <w:pPr>
-        <w:ind w:left="180" w:firstLine="270"/>
-      </w:pPr>
-      <w:r>
-        <w:t>“</w:t>
-      </w:r>
+        <w:t xml:space="preserve"> brother won’t know what hit him,” answered Ferdinand the Wonder Pig.</w:t>
+      </w:r>
+    </w:p>
+    <w:p>
+      <w:pPr>
+        <w:ind w:left="180" w:firstLine="270"/>
+      </w:pPr>
+      <w:r>
+        <w:t>“A simple Banishment spell. Everyone will think Buford just got wander lust like he used to do before he had Wes. Mosie won’t even be mad, certainly not at me!” Blind Marnie laid a few more sticks of wood on the fire. “Don’t know why I didn’t do this long ago.”</w:t>
+      </w:r>
+    </w:p>
+    <w:p>
+      <w:pPr>
+        <w:ind w:left="180" w:firstLine="270"/>
+      </w:pPr>
+      <w:r>
+        <w:t>“Buford’s been a distraction, alright,” said Ferdinand. “With him out of the way, you</w:t>
+      </w:r>
+      <w:r>
+        <w:t xml:space="preserve"> can turn your attention to all the important matters you’ve never had time for.”</w:t>
+      </w:r>
+    </w:p>
+    <w:p>
+      <w:pPr>
+        <w:ind w:left="180" w:firstLine="270"/>
+      </w:pPr>
+      <w:r>
+        <w:t>“Yes,” said Blind Marnie. “The mystery of the orchard. I’ll finally get to the bottom of it and discover the fortune Dad intended to leave me.”</w:t>
+      </w:r>
+    </w:p>
+    <w:p>
+      <w:pPr>
+        <w:ind w:left="180" w:firstLine="270"/>
+      </w:pPr>
+      <w:r>
+        <w:t>A bulbous moon hung overhead and cast a near-daylight glow on them as they waited in a small clearing they had made in the middle of the cor</w:t>
+      </w:r>
+      <w:r>
+        <w:t xml:space="preserve">nfield. </w:t>
+      </w:r>
+      <w:r>
+        <w:t>Marnie regarded the fire with her blind eyes.</w:t>
+      </w:r>
+    </w:p>
+    <w:p>
+      <w:pPr>
+        <w:ind w:left="180" w:firstLine="270"/>
+      </w:pPr>
+      <w:r>
+        <w:t>“How’s it looking,” she asked. “Has a nice bed of coals formed?”</w:t>
+      </w:r>
+    </w:p>
+    <w:p>
+      <w:pPr>
+        <w:ind w:left="180" w:firstLine="270"/>
+      </w:pPr>
+      <w:r>
+        <w:t>“Needs a little more time,” said Ferdinand.</w:t>
+      </w:r>
+    </w:p>
+    <w:p>
+      <w:pPr>
+        <w:ind w:left="180" w:firstLine="270"/>
+      </w:pPr>
       <w:proofErr w:type="gramStart"/>
       <w:r>
-        <w:t>You’re</w:t>
+        <w:t xml:space="preserve">Marnie </w:t>
+      </w:r>
+      <w:r>
+        <w:t xml:space="preserve"> </w:t>
+      </w:r>
+      <w:r>
+        <w:t>let</w:t>
       </w:r>
       <w:proofErr w:type="gramEnd"/>
       <w:r>
-        <w:t xml:space="preserve"> brother won’t know what hit him,” answered Ferdinand the Wonder Pig.</w:t>
-      </w:r>
-    </w:p>
-    <w:p>
-      <w:pPr>
-        <w:ind w:left="180" w:firstLine="270"/>
-      </w:pPr>
-      <w:r>
-        <w:t xml:space="preserve">“A simple Banishment </w:t>
+        <w:t xml:space="preserve"> out another sigh</w:t>
+      </w:r>
+      <w:r>
+        <w:t>, t</w:t>
+      </w:r>
+      <w:r>
+        <w:t>his one less blissful and more impatient. She collected herself.</w:t>
+      </w:r>
+    </w:p>
+    <w:p>
+      <w:pPr>
+        <w:ind w:left="180" w:firstLine="270"/>
+      </w:pPr>
+      <w:r>
+        <w:t xml:space="preserve">“Well, this is </w:t>
+      </w:r>
+      <w:r>
+        <w:t xml:space="preserve">a good thing. Sitting here by our fire. De-tethered from modern society and all it does to draw us away from ourselves and into its web. Here, we </w:t>
       </w:r>
       <w:proofErr w:type="gramStart"/>
       <w:r>
-        <w:t>spell</w:t>
+        <w:t>are connected with</w:t>
       </w:r>
       <w:proofErr w:type="gramEnd"/>
       <w:r>
-        <w:t xml:space="preserve">. Everyone will think Buford just got wander lust like he used to do before he had Wes. </w:t>
+        <w:t xml:space="preserve"> an ancient sisterhood and an art that goes back to the dawn of man.”</w:t>
+      </w:r>
+    </w:p>
+    <w:p>
+      <w:pPr>
+        <w:ind w:left="180" w:firstLine="270"/>
+      </w:pPr>
+      <w:r>
+        <w:t xml:space="preserve">The fire burned. Marnie pulled a package of candy from a pocket and tore it open. She shook </w:t>
+      </w:r>
+      <w:r>
+        <w:t>free two</w:t>
+      </w:r>
+      <w:r>
+        <w:t xml:space="preserve"> brightly colored cand</w:t>
+      </w:r>
+      <w:r>
+        <w:t>y items</w:t>
+      </w:r>
+      <w:r>
+        <w:t xml:space="preserve"> and offered one to Ferdinand.</w:t>
+      </w:r>
+    </w:p>
+    <w:p>
+      <w:pPr>
+        <w:ind w:left="180" w:firstLine="270"/>
+      </w:pPr>
+      <w:r>
+        <w:t xml:space="preserve">“Chewy </w:t>
       </w:r>
       <w:proofErr w:type="spellStart"/>
       <w:r>
-        <w:t>Mosie</w:t>
+        <w:t>Glo</w:t>
+      </w:r>
+      <w:r>
+        <w:t>op</w:t>
       </w:r>
       <w:proofErr w:type="spellEnd"/>
       <w:r>
-        <w:t xml:space="preserve"> won’t even be mad, certainly not at me!” Blind Marnie laid a few more sticks of wood on the fire. “Don’t know why I didn’t do this long ago.”</w:t>
-      </w:r>
-    </w:p>
-    <w:p>
-      <w:pPr>
-        <w:ind w:left="180" w:firstLine="270"/>
-      </w:pPr>
-      <w:r>
-        <w:t>“Buford’s been a distraction, alright,” said Ferdinand. “With him out of the way, you</w:t>
-      </w:r>
-      <w:r>
-        <w:t xml:space="preserve"> can turn your attention to all the important matters you’ve never had time for.”</w:t>
-      </w:r>
-    </w:p>
-    <w:p>
-      <w:pPr>
-        <w:ind w:left="180" w:firstLine="270"/>
-      </w:pPr>
-      <w:r>
-        <w:t>“Yes,” said Blind Marnie. “The mystery of the orchard. I’ll finally get to the bottom of it and discover the fortune Dad intended to leave me.”</w:t>
-      </w:r>
-    </w:p>
-    <w:p>
-      <w:pPr>
-        <w:ind w:left="180" w:firstLine="270"/>
-      </w:pPr>
-      <w:r>
-        <w:t>A bulbous moon hung overhead and cast a near-daylight glow on them as they waited in a small clearing they had made in the middle of the cor</w:t>
-      </w:r>
-      <w:r>
-        <w:t xml:space="preserve">nfield. </w:t>
-      </w:r>
-      <w:r>
-        <w:t>Marnie regarded the fire with her blind eyes.</w:t>
-      </w:r>
-    </w:p>
-    <w:p>
-      <w:pPr>
-        <w:ind w:left="180" w:firstLine="270"/>
-      </w:pPr>
-      <w:r>
-        <w:t>“How’s it looking,” she asked. “Has a nice bed of coals formed?”</w:t>
-      </w:r>
-    </w:p>
-    <w:p>
-      <w:pPr>
-        <w:ind w:left="180" w:firstLine="270"/>
-      </w:pPr>
-      <w:r>
-        <w:t>“Needs a little more time,” said Ferdinand.</w:t>
-      </w:r>
-    </w:p>
-    <w:p>
-      <w:pPr>
-        <w:ind w:left="180" w:firstLine="270"/>
-      </w:pPr>
-      <w:proofErr w:type="gramStart"/>
-      <w:r>
-        <w:t xml:space="preserve">Marnie </w:t>
-      </w:r>
-      <w:r>
-        <w:t xml:space="preserve"> </w:t>
-      </w:r>
-      <w:r>
-        <w:t>let</w:t>
-      </w:r>
-      <w:proofErr w:type="gramEnd"/>
-      <w:r>
-        <w:t xml:space="preserve"> out another sigh</w:t>
-      </w:r>
-      <w:r>
-        <w:t>, t</w:t>
-      </w:r>
-      <w:r>
-        <w:t>his one less blissful and more impatient. She collected herself.</w:t>
-      </w:r>
-    </w:p>
-    <w:p>
-      <w:pPr>
-        <w:ind w:left="180" w:firstLine="270"/>
-      </w:pPr>
-      <w:r>
-        <w:t xml:space="preserve">“Well, this is </w:t>
-      </w:r>
-      <w:r>
-        <w:t xml:space="preserve">a good thing. Sitting here by our fire. De-tethered from modern society and all it does to draw us away from ourselves and into its web. Here, we </w:t>
-      </w:r>
-      <w:proofErr w:type="gramStart"/>
-      <w:r>
-        <w:t>are connected with</w:t>
-      </w:r>
-      <w:proofErr w:type="gramEnd"/>
-      <w:r>
-        <w:t xml:space="preserve"> an ancient sisterhood and an art that goes back to the dawn of man.”</w:t>
-      </w:r>
-    </w:p>
-    <w:p>
-      <w:pPr>
-        <w:ind w:left="180" w:firstLine="270"/>
-      </w:pPr>
-      <w:r>
-        <w:t xml:space="preserve">The fire burned. Marnie pulled a package of candy from a pocket and tore it open. She shook </w:t>
-      </w:r>
-      <w:r>
-        <w:t>free two</w:t>
-      </w:r>
-      <w:r>
-        <w:t xml:space="preserve"> brightly colored cand</w:t>
-      </w:r>
-      <w:r>
-        <w:t>y items</w:t>
-      </w:r>
-      <w:r>
-        <w:t xml:space="preserve"> and offered one to Ferdinand.</w:t>
-      </w:r>
-    </w:p>
-    <w:p>
-      <w:pPr>
-        <w:ind w:left="180" w:firstLine="270"/>
-      </w:pPr>
-      <w:r>
-        <w:t xml:space="preserve">“Chewy </w:t>
-      </w:r>
-      <w:proofErr w:type="spellStart"/>
-      <w:r>
-        <w:t>Glo</w:t>
-      </w:r>
-      <w:r>
-        <w:t>op</w:t>
-      </w:r>
-      <w:proofErr w:type="spellEnd"/>
-      <w:r>
         <w:t>?” she asked. “They were two</w:t>
       </w:r>
       <w:r>
@@ -226,13 +202,8 @@
       <w:pPr>
         <w:ind w:left="180" w:firstLine="270"/>
       </w:pPr>
-      <w:proofErr w:type="spellStart"/>
-      <w:r>
-        <w:t>Ferdianand</w:t>
-      </w:r>
-      <w:proofErr w:type="spellEnd"/>
-      <w:r>
-        <w:t xml:space="preserve"> accepted the treat. </w:t>
+      <w:r>
+        <w:t xml:space="preserve">Ferdianand accepted the treat. </w:t>
       </w:r>
       <w:r>
         <w:t>“You</w:t>
@@ -426,7 +397,15 @@
       </w:r>
       <w:proofErr w:type="gramEnd"/>
       <w:r>
-        <w:t xml:space="preserve"> and it burst into flame. Despite her blindness, Marnie was able to see the ball of silver-blue energy that rose from the fire. A ball of energy rose from the flames, hovered briefly. Tho then sped off in the direction of the farmhouse. </w:t>
+        <w:t xml:space="preserve"> and it burst into </w:t>
+      </w:r>
+      <w:proofErr w:type="gramStart"/>
+      <w:r>
+        <w:t>flame</w:t>
+      </w:r>
+      <w:proofErr w:type="gramEnd"/>
+      <w:r>
+        <w:t xml:space="preserve">. Despite her blindness, Marnie was able to see the ball of silver-blue energy that rose from the fire. A ball of energy rose from the flames, hovered briefly. Tho then sped off in the direction of the farmhouse. </w:t>
       </w:r>
     </w:p>
     <w:p>
@@ -442,71 +421,71 @@
         <w:ind w:left="180" w:firstLine="270"/>
       </w:pPr>
       <w:r>
-        <w:t xml:space="preserve">“I’m not sure that was exactly right,” said Ferdinand. “I think it was supposed to </w:t>
+        <w:t>“I’m not sure that was exactly right,” said Ferdinand. “I think it was supposed to be “”.</w:t>
+      </w:r>
+    </w:p>
+    <w:p>
+      <w:pPr>
+        <w:ind w:left="180" w:firstLine="270"/>
+      </w:pPr>
+      <w:r>
+        <w:t>“</w:t>
       </w:r>
       <w:proofErr w:type="gramStart"/>
       <w:r>
-        <w:t>be “”</w:t>
+        <w:t>Not</w:t>
       </w:r>
       <w:proofErr w:type="gramEnd"/>
       <w:r>
-        <w:t>.</w:t>
-      </w:r>
-    </w:p>
-    <w:p>
-      <w:pPr>
-        <w:ind w:left="180" w:firstLine="270"/>
-      </w:pPr>
-      <w:r>
-        <w:t>“</w:t>
+        <w:t xml:space="preserve"> right? Didn’t you see the silver-blue energy thingy?”</w:t>
+      </w:r>
+    </w:p>
+    <w:p>
+      <w:pPr>
+        <w:ind w:left="180" w:firstLine="270"/>
+      </w:pPr>
+      <w:r>
+        <w:t xml:space="preserve">Buford at that moment was seated on the couch watching college football. He did not see the silver-blue energy thingy either, was unaware of it even as it struck him full in the chest. He </w:t>
       </w:r>
       <w:proofErr w:type="gramStart"/>
       <w:r>
-        <w:t>Not</w:t>
+        <w:t>experience</w:t>
       </w:r>
       <w:proofErr w:type="gramEnd"/>
       <w:r>
-        <w:t xml:space="preserve"> right? Didn’t you see the silver-blue energy thingy?”</w:t>
-      </w:r>
-    </w:p>
-    <w:p>
-      <w:pPr>
-        <w:ind w:left="180" w:firstLine="270"/>
-      </w:pPr>
-      <w:r>
-        <w:t xml:space="preserve">Buford at that moment was seated on the couch watching college football. He did not see the silver-blue energy thingy either, was unaware of it even as it struck him full in the chest. He </w:t>
+        <w:t xml:space="preserve"> a moment of uneasiness and attributed this to events unfolding on the field. He did not get up and immediately </w:t>
       </w:r>
       <w:proofErr w:type="gramStart"/>
       <w:r>
-        <w:t>experience</w:t>
+        <w:t>leave</w:t>
       </w:r>
       <w:proofErr w:type="gramEnd"/>
       <w:r>
-        <w:t xml:space="preserve"> a moment of uneasiness and attributed this to events unfolding on the field. He did not get up and immediately </w:t>
+        <w:t xml:space="preserve"> the farm. But he did notice the back was missing from his remote. Indeed, </w:t>
       </w:r>
       <w:proofErr w:type="gramStart"/>
       <w:r>
-        <w:t>leave</w:t>
+        <w:t>al</w:t>
       </w:r>
       <w:proofErr w:type="gramEnd"/>
       <w:r>
-        <w:t xml:space="preserve"> the farm. But he did notice the back was missing from his remote. Indeed, </w:t>
+        <w:t xml:space="preserve"> </w:t>
+      </w:r>
+      <w:proofErr w:type="spellStart"/>
+      <w:r>
+        <w:t>lthe</w:t>
+      </w:r>
+      <w:proofErr w:type="spellEnd"/>
+      <w:r>
+        <w:t xml:space="preserve"> backs off all the remotes in his home were now missing, banished to some far-flung shore, and from that moment on, no remote control would enter his home </w:t>
       </w:r>
       <w:proofErr w:type="gramStart"/>
       <w:r>
-        <w:t>al</w:t>
+        <w:t>but that</w:t>
       </w:r>
       <w:proofErr w:type="gramEnd"/>
       <w:r>
-        <w:t xml:space="preserve"> </w:t>
-      </w:r>
-      <w:proofErr w:type="spellStart"/>
-      <w:r>
-        <w:t>lthe</w:t>
-      </w:r>
-      <w:proofErr w:type="spellEnd"/>
-      <w:r>
-        <w:t xml:space="preserve"> backs off all the remotes in his home were now missing, banished to some far-flung shore, and from that moment on, no remote control would enter his home but that the back to it didn’t go permanently missing within a few days. This would become yet another source of conflict between he and Wes.</w:t>
+        <w:t xml:space="preserve"> the back to it didn’t go permanently missing within a few days. This would become yet another source of conflict between he and Wes.</w:t>
       </w:r>
     </w:p>
     <w:p>
@@ -788,13 +767,8 @@
         <w:ind w:left="180" w:firstLine="270"/>
       </w:pPr>
       <w:r>
-        <w:t xml:space="preserve">The starling wraith lifted its taloned hands high over its head, clasped them together, and brought them down on the cornfield. Where it did, cornstalks </w:t>
-      </w:r>
-      <w:proofErr w:type="gramStart"/>
-      <w:r>
-        <w:t>broke</w:t>
-      </w:r>
-      <w:proofErr w:type="gramEnd"/>
+        <w:t>The starling wraith lifted its taloned hands high over its head, clasped them together, and brought them down on the cornfield. Where it did, cornstalks broke</w:t>
+      </w:r>
       <w:r>
         <w:t xml:space="preserve"> and ears scattered. The wraith lifted its hands again.</w:t>
       </w:r>
@@ -902,7 +876,7 @@
 </file>
 
 <file path=word/styles.xml><?xml version="1.0" encoding="utf-8"?>
-<w:styles xmlns:mc="http://schemas.openxmlformats.org/markup-compatibility/2006" xmlns:r="http://schemas.openxmlformats.org/officeDocument/2006/relationships" xmlns:w="http://schemas.openxmlformats.org/wordprocessingml/2006/main" xmlns:w14="http://schemas.microsoft.com/office/word/2010/wordml" xmlns:w15="http://schemas.microsoft.com/office/word/2012/wordml" xmlns:w16cex="http://schemas.microsoft.com/office/word/2018/wordml/cex" xmlns:w16cid="http://schemas.microsoft.com/office/word/2016/wordml/cid" xmlns:w16="http://schemas.microsoft.com/office/word/2018/wordml" xmlns:w16sdtdh="http://schemas.microsoft.com/office/word/2020/wordml/sdtdatahash" xmlns:w16se="http://schemas.microsoft.com/office/word/2015/wordml/symex" mc:Ignorable="w14 w15 w16se w16cid w16 w16cex w16sdtdh">
+<w:styles xmlns:mc="http://schemas.openxmlformats.org/markup-compatibility/2006" xmlns:r="http://schemas.openxmlformats.org/officeDocument/2006/relationships" xmlns:w="http://schemas.openxmlformats.org/wordprocessingml/2006/main" xmlns:w14="http://schemas.microsoft.com/office/word/2010/wordml" xmlns:w15="http://schemas.microsoft.com/office/word/2012/wordml" xmlns:w16cex="http://schemas.microsoft.com/office/word/2018/wordml/cex" xmlns:w16cid="http://schemas.microsoft.com/office/word/2016/wordml/cid" xmlns:w16="http://schemas.microsoft.com/office/word/2018/wordml" xmlns:w16du="http://schemas.microsoft.com/office/word/2023/wordml/word16du" xmlns:w16sdtdh="http://schemas.microsoft.com/office/word/2020/wordml/sdtdatahash" xmlns:w16sdtfl="http://schemas.microsoft.com/office/word/2024/wordml/sdtformatlock" xmlns:w16se="http://schemas.microsoft.com/office/word/2015/wordml/symex" mc:Ignorable="w14 w15 w16se w16cid w16 w16cex w16sdtdh w16sdtfl w16du">
   <w:docDefaults>
     <w:rPrDefault>
       <w:rPr>

</xml_diff>